<commit_message>
updated comments for project 2
</commit_message>
<xml_diff>
--- a/github-links.docx
+++ b/github-links.docx
@@ -10,8 +10,6 @@
           <w:szCs w:val="28"/>
         </w:rPr>
       </w:pPr>
-      <w:bookmarkStart w:id="0" w:name="_GoBack"/>
-      <w:bookmarkEnd w:id="0"/>
       <w:r>
         <w:rPr>
           <w:rFonts w:ascii="Arial" w:hAnsi="Arial" w:cs="Arial"/>
@@ -35,6 +33,7 @@
     <w:p>
       <w:pPr>
         <w:rPr>
+          <w:rStyle w:val="Hyperlink"/>
           <w:rFonts w:ascii="Arial" w:hAnsi="Arial" w:cs="Arial"/>
           <w:sz w:val="28"/>
           <w:szCs w:val="28"/>
@@ -56,27 +55,137 @@
             <w:sz w:val="28"/>
             <w:szCs w:val="28"/>
           </w:rPr>
-          <w:t>http://atljeremy.github.com/Bill-Pl</w:t>
-        </w:r>
-        <w:r>
-          <w:rPr>
-            <w:rStyle w:val="Hyperlink"/>
-            <w:rFonts w:ascii="Arial" w:hAnsi="Arial" w:cs="Arial"/>
-            <w:sz w:val="28"/>
-            <w:szCs w:val="28"/>
-          </w:rPr>
-          <w:t>a</w:t>
-        </w:r>
-        <w:r>
-          <w:rPr>
-            <w:rStyle w:val="Hyperlink"/>
-            <w:rFonts w:ascii="Arial" w:hAnsi="Arial" w:cs="Arial"/>
-            <w:sz w:val="28"/>
-            <w:szCs w:val="28"/>
-          </w:rPr>
-          <w:t>nner</w:t>
+          <w:t>http://atljeremy.github.com/Bill-Planner</w:t>
         </w:r>
       </w:hyperlink>
+    </w:p>
+    <w:p>
+      <w:pPr>
+        <w:rPr>
+          <w:rStyle w:val="Hyperlink"/>
+          <w:rFonts w:ascii="Arial" w:hAnsi="Arial" w:cs="Arial"/>
+          <w:sz w:val="28"/>
+          <w:szCs w:val="28"/>
+        </w:rPr>
+      </w:pPr>
+    </w:p>
+    <w:p>
+      <w:pPr>
+        <w:rPr>
+          <w:rStyle w:val="Hyperlink"/>
+          <w:rFonts w:ascii="Arial" w:hAnsi="Arial" w:cs="Arial"/>
+          <w:color w:val="auto"/>
+          <w:sz w:val="28"/>
+          <w:szCs w:val="28"/>
+          <w:u w:val="none"/>
+        </w:rPr>
+      </w:pPr>
+      <w:r>
+        <w:rPr>
+          <w:rStyle w:val="Hyperlink"/>
+          <w:rFonts w:ascii="Arial" w:hAnsi="Arial" w:cs="Arial"/>
+          <w:color w:val="auto"/>
+          <w:sz w:val="28"/>
+          <w:szCs w:val="28"/>
+          <w:u w:val="none"/>
+        </w:rPr>
+        <w:t>FYI for week 2 Project:</w:t>
+      </w:r>
+    </w:p>
+    <w:p>
+      <w:pPr>
+        <w:rPr>
+          <w:rStyle w:val="Hyperlink"/>
+          <w:rFonts w:ascii="Arial" w:hAnsi="Arial" w:cs="Arial"/>
+          <w:color w:val="auto"/>
+          <w:sz w:val="28"/>
+          <w:szCs w:val="28"/>
+          <w:u w:val="none"/>
+        </w:rPr>
+      </w:pPr>
+      <w:r>
+        <w:rPr>
+          <w:rStyle w:val="Hyperlink"/>
+          <w:rFonts w:ascii="Arial" w:hAnsi="Arial" w:cs="Arial"/>
+          <w:color w:val="auto"/>
+          <w:sz w:val="28"/>
+          <w:szCs w:val="28"/>
+          <w:u w:val="none"/>
+        </w:rPr>
+        <w:tab/>
+        <w:t xml:space="preserve">The “Right” app is on the </w:t>
+      </w:r>
+      <w:proofErr w:type="spellStart"/>
+      <w:r>
+        <w:rPr>
+          <w:rStyle w:val="Hyperlink"/>
+          <w:rFonts w:ascii="Arial" w:hAnsi="Arial" w:cs="Arial"/>
+          <w:color w:val="auto"/>
+          <w:sz w:val="28"/>
+          <w:szCs w:val="28"/>
+          <w:u w:val="none"/>
+        </w:rPr>
+        <w:t>git</w:t>
+      </w:r>
+      <w:proofErr w:type="spellEnd"/>
+      <w:r>
+        <w:rPr>
+          <w:rStyle w:val="Hyperlink"/>
+          <w:rFonts w:ascii="Arial" w:hAnsi="Arial" w:cs="Arial"/>
+          <w:color w:val="auto"/>
+          <w:sz w:val="28"/>
+          <w:szCs w:val="28"/>
+          <w:u w:val="none"/>
+        </w:rPr>
+        <w:t xml:space="preserve"> Master branch.</w:t>
+      </w:r>
+    </w:p>
+    <w:p>
+      <w:pPr>
+        <w:rPr>
+          <w:rFonts w:ascii="Arial" w:hAnsi="Arial" w:cs="Arial"/>
+          <w:sz w:val="28"/>
+          <w:szCs w:val="28"/>
+        </w:rPr>
+      </w:pPr>
+      <w:r>
+        <w:rPr>
+          <w:rStyle w:val="Hyperlink"/>
+          <w:rFonts w:ascii="Arial" w:hAnsi="Arial" w:cs="Arial"/>
+          <w:color w:val="auto"/>
+          <w:sz w:val="28"/>
+          <w:szCs w:val="28"/>
+          <w:u w:val="none"/>
+        </w:rPr>
+        <w:tab/>
+        <w:t xml:space="preserve">The “Wrong” app is on the </w:t>
+      </w:r>
+      <w:proofErr w:type="spellStart"/>
+      <w:r>
+        <w:rPr>
+          <w:rStyle w:val="Hyperlink"/>
+          <w:rFonts w:ascii="Arial" w:hAnsi="Arial" w:cs="Arial"/>
+          <w:color w:val="auto"/>
+          <w:sz w:val="28"/>
+          <w:szCs w:val="28"/>
+          <w:u w:val="none"/>
+        </w:rPr>
+        <w:t>git</w:t>
+      </w:r>
+      <w:proofErr w:type="spellEnd"/>
+      <w:r>
+        <w:rPr>
+          <w:rStyle w:val="Hyperlink"/>
+          <w:rFonts w:ascii="Arial" w:hAnsi="Arial" w:cs="Arial"/>
+          <w:color w:val="auto"/>
+          <w:sz w:val="28"/>
+          <w:szCs w:val="28"/>
+          <w:u w:val="none"/>
+        </w:rPr>
+        <w:t xml:space="preserve"> “bad” branch.</w:t>
+      </w:r>
+      <w:bookmarkStart w:id="0" w:name="_GoBack"/>
+      <w:bookmarkEnd w:id="0"/>
     </w:p>
     <w:sectPr>
       <w:pgSz w:w="12240" w:h="15840"/>

</xml_diff>